<commit_message>
Just removing a placeholder from the top of the references list in report.
</commit_message>
<xml_diff>
--- a/Report.docx
+++ b/Report.docx
@@ -468,27 +468,14 @@
       <w:r>
         <w:t xml:space="preserve">Figure </w:t>
       </w:r>
-      <w:r>
-        <w:fldChar w:fldCharType="begin"/>
-      </w:r>
-      <w:r>
-        <w:instrText xml:space="preserve"> SEQ Figure \* ARABIC </w:instrText>
-      </w:r>
-      <w:r>
-        <w:fldChar w:fldCharType="separate"/>
-      </w:r>
-      <w:r>
-        <w:rPr>
-          <w:noProof/>
-        </w:rPr>
-        <w:t>1</w:t>
-      </w:r>
-      <w:r>
-        <w:rPr>
-          <w:noProof/>
-        </w:rPr>
-        <w:fldChar w:fldCharType="end"/>
-      </w:r>
+      <w:fldSimple w:instr=" SEQ Figure \* ARABIC ">
+        <w:r>
+          <w:rPr>
+            <w:noProof/>
+          </w:rPr>
+          <w:t>1</w:t>
+        </w:r>
+      </w:fldSimple>
       <w:r>
         <w:t>, Fatality rate of some major virus outbreaks since 1976</w:t>
       </w:r>
@@ -828,21 +815,7 @@
         <w:rPr>
           <w:lang w:val="en-US"/>
         </w:rPr>
-        <w:t xml:space="preserve"> But at first </w:t>
-      </w:r>
-      <w:proofErr w:type="gramStart"/>
-      <w:r>
-        <w:rPr>
-          <w:lang w:val="en-US"/>
-        </w:rPr>
-        <w:t>lets</w:t>
-      </w:r>
-      <w:proofErr w:type="gramEnd"/>
-      <w:r>
-        <w:rPr>
-          <w:lang w:val="en-US"/>
-        </w:rPr>
-        <w:t xml:space="preserve"> dive into some related work in this field that has been contributed in previous research.</w:t>
+        <w:t xml:space="preserve"> But at first lets dive into some related work in this field that has been contributed in previous research.</w:t>
       </w:r>
     </w:p>
     <w:p>
@@ -918,7 +891,7 @@
           <w:iCs/>
           <w:lang w:val="en-US"/>
         </w:rPr>
-        <w:t>“</w:t>
+        <w:t xml:space="preserve">“Mass production methods for mass vaccination: improving flow and operational performance in a COVID-19 mass vaccination centre using Lean” </w:t>
       </w:r>
       <w:r>
         <w:rPr>
@@ -928,9 +901,8 @@
           <w:iCs/>
           <w:lang w:val="en-US"/>
         </w:rPr>
-        <w:t xml:space="preserve">Mass production methods for mass vaccination: improving flow and operational performance in a COVID-19 mass vaccination </w:t>
-      </w:r>
-      <w:proofErr w:type="spellStart"/>
+        <w:t xml:space="preserve">Iain Smith &amp; David Smith </w:t>
+      </w:r>
       <w:r>
         <w:rPr>
           <w:b/>
@@ -939,9 +911,8 @@
           <w:iCs/>
           <w:lang w:val="en-US"/>
         </w:rPr>
-        <w:t>centre</w:t>
-      </w:r>
-      <w:proofErr w:type="spellEnd"/>
+        <w:t>[4]</w:t>
+      </w:r>
       <w:r>
         <w:rPr>
           <w:b/>
@@ -950,7 +921,139 @@
           <w:iCs/>
           <w:lang w:val="en-US"/>
         </w:rPr>
-        <w:t xml:space="preserve"> using Lean</w:t>
+        <w:t>.</w:t>
+      </w:r>
+      <w:r>
+        <w:rPr>
+          <w:lang w:val="en-US"/>
+        </w:rPr>
+        <w:t xml:space="preserve"> </w:t>
+      </w:r>
+      <w:r>
+        <w:rPr>
+          <w:lang w:val="en-US"/>
+        </w:rPr>
+        <w:t>T</w:t>
+      </w:r>
+      <w:r>
+        <w:rPr>
+          <w:lang w:val="en-US"/>
+        </w:rPr>
+        <w:t>h</w:t>
+      </w:r>
+      <w:r>
+        <w:rPr>
+          <w:lang w:val="en-US"/>
+        </w:rPr>
+        <w:t>e</w:t>
+      </w:r>
+      <w:r>
+        <w:rPr>
+          <w:lang w:val="en-US"/>
+        </w:rPr>
+        <w:t xml:space="preserve"> paper</w:t>
+      </w:r>
+      <w:r>
+        <w:rPr>
+          <w:lang w:val="en-US"/>
+        </w:rPr>
+        <w:t xml:space="preserve"> of this research</w:t>
+      </w:r>
+      <w:r>
+        <w:rPr>
+          <w:lang w:val="en-US"/>
+        </w:rPr>
+        <w:t xml:space="preserve"> describes multiple considerations, challenges and strategies associated with mass vaccination programs and their impact on the operation flow of vaccine distribution, </w:t>
+      </w:r>
+      <w:r>
+        <w:rPr>
+          <w:lang w:val="en-US"/>
+        </w:rPr>
+        <w:t xml:space="preserve">an example on the extend of this research is </w:t>
+      </w:r>
+      <w:r>
+        <w:rPr>
+          <w:lang w:val="en-US"/>
+        </w:rPr>
+        <w:t xml:space="preserve">studying the cycle time of various processes </w:t>
+      </w:r>
+      <w:r>
+        <w:rPr>
+          <w:lang w:val="en-US"/>
+        </w:rPr>
+        <w:t>during</w:t>
+      </w:r>
+      <w:r>
+        <w:rPr>
+          <w:lang w:val="en-US"/>
+        </w:rPr>
+        <w:t xml:space="preserve"> the</w:t>
+      </w:r>
+      <w:r>
+        <w:rPr>
+          <w:lang w:val="en-US"/>
+        </w:rPr>
+        <w:t xml:space="preserve"> progress</w:t>
+      </w:r>
+      <w:r>
+        <w:rPr>
+          <w:lang w:val="en-US"/>
+        </w:rPr>
+        <w:t xml:space="preserve"> </w:t>
+      </w:r>
+      <w:r>
+        <w:rPr>
+          <w:lang w:val="en-US"/>
+        </w:rPr>
+        <w:t xml:space="preserve">of </w:t>
+      </w:r>
+      <w:r>
+        <w:rPr>
+          <w:lang w:val="en-US"/>
+        </w:rPr>
+        <w:t>vaccination program</w:t>
+      </w:r>
+      <w:r>
+        <w:rPr>
+          <w:lang w:val="en-US"/>
+        </w:rPr>
+        <w:t>s.</w:t>
+      </w:r>
+    </w:p>
+    <w:p>
+      <w:pPr>
+        <w:pStyle w:val="Brdtekst"/>
+        <w:ind w:firstLine="0pt"/>
+        <w:rPr>
+          <w:lang w:val="en-US"/>
+        </w:rPr>
+      </w:pPr>
+    </w:p>
+    <w:p>
+      <w:pPr>
+        <w:pStyle w:val="Brdtekst"/>
+        <w:ind w:firstLine="0pt"/>
+        <w:rPr>
+          <w:lang w:val="en-US"/>
+        </w:rPr>
+      </w:pPr>
+      <w:r>
+        <w:rPr>
+          <w:lang w:val="en-US"/>
+        </w:rPr>
+        <w:t>A</w:t>
+      </w:r>
+      <w:r>
+        <w:rPr>
+          <w:lang w:val="en-US"/>
+        </w:rPr>
+        <w:t xml:space="preserve"> deeper </w:t>
+      </w:r>
+      <w:r>
+        <w:rPr>
+          <w:lang w:val="en-US"/>
+        </w:rPr>
+        <w:t xml:space="preserve">insight into mass vaccination can be provided from the published book having the title </w:t>
       </w:r>
       <w:r>
         <w:rPr>
@@ -960,7 +1063,7 @@
           <w:iCs/>
           <w:lang w:val="en-US"/>
         </w:rPr>
-        <w:t xml:space="preserve">” </w:t>
+        <w:t>“Mass Vaccination: Global Aspects - Progress and Obstacles” by Stanley A. Plotkin [5].</w:t>
       </w:r>
       <w:r>
         <w:rPr>
@@ -970,7 +1073,49 @@
           <w:iCs/>
           <w:lang w:val="en-US"/>
         </w:rPr>
-        <w:t xml:space="preserve">Iain Smith &amp; David Smith </w:t>
+        <w:t xml:space="preserve"> </w:t>
+      </w:r>
+      <w:r>
+        <w:rPr>
+          <w:lang w:val="en-US"/>
+        </w:rPr>
+        <w:t xml:space="preserve">This book addresses the importance of intelligent management of mass vaccination programs, and highlight the some of the benefits of having the right strategy behind the operations of mass vaccination. </w:t>
+      </w:r>
+    </w:p>
+    <w:p>
+      <w:pPr>
+        <w:pStyle w:val="Brdtekst"/>
+        <w:ind w:firstLine="0pt"/>
+        <w:rPr>
+          <w:lang w:val="en-US"/>
+        </w:rPr>
+      </w:pPr>
+    </w:p>
+    <w:p>
+      <w:pPr>
+        <w:pStyle w:val="Brdtekst"/>
+        <w:ind w:firstLine="0pt"/>
+        <w:rPr>
+          <w:lang w:val="en-GB"/>
+        </w:rPr>
+      </w:pPr>
+      <w:r>
+        <w:rPr>
+          <w:lang w:val="en-US"/>
+        </w:rPr>
+        <w:t xml:space="preserve">Since this project aims to implement two computer simulations of the centralized and mobile vaccination programs using the globally used GPenSIM tool, it </w:t>
+      </w:r>
+      <w:r>
+        <w:rPr>
+          <w:lang w:val="en-US"/>
+        </w:rPr>
+        <w:t>has the potential to</w:t>
+      </w:r>
+      <w:r>
+        <w:rPr>
+          <w:lang w:val="en-US"/>
+        </w:rPr>
+        <w:t xml:space="preserve"> benefit from the published book by the same author of this GPenSIM simulation tool under the title </w:t>
       </w:r>
       <w:r>
         <w:rPr>
@@ -980,7 +1125,7 @@
           <w:iCs/>
           <w:lang w:val="en-US"/>
         </w:rPr>
-        <w:t>[4]</w:t>
+        <w:t>“</w:t>
       </w:r>
       <w:r>
         <w:rPr>
@@ -990,139 +1135,7 @@
           <w:iCs/>
           <w:lang w:val="en-US"/>
         </w:rPr>
-        <w:t>.</w:t>
-      </w:r>
-      <w:r>
-        <w:rPr>
-          <w:lang w:val="en-US"/>
-        </w:rPr>
-        <w:t xml:space="preserve"> </w:t>
-      </w:r>
-      <w:r>
-        <w:rPr>
-          <w:lang w:val="en-US"/>
-        </w:rPr>
-        <w:t>T</w:t>
-      </w:r>
-      <w:r>
-        <w:rPr>
-          <w:lang w:val="en-US"/>
-        </w:rPr>
-        <w:t>h</w:t>
-      </w:r>
-      <w:r>
-        <w:rPr>
-          <w:lang w:val="en-US"/>
-        </w:rPr>
-        <w:t>e</w:t>
-      </w:r>
-      <w:r>
-        <w:rPr>
-          <w:lang w:val="en-US"/>
-        </w:rPr>
-        <w:t xml:space="preserve"> paper</w:t>
-      </w:r>
-      <w:r>
-        <w:rPr>
-          <w:lang w:val="en-US"/>
-        </w:rPr>
-        <w:t xml:space="preserve"> of this research</w:t>
-      </w:r>
-      <w:r>
-        <w:rPr>
-          <w:lang w:val="en-US"/>
-        </w:rPr>
-        <w:t xml:space="preserve"> describes multiple considerations, challenges and strategies associated with mass vaccination programs and their impact on the operation flow of vaccine distribution, </w:t>
-      </w:r>
-      <w:r>
-        <w:rPr>
-          <w:lang w:val="en-US"/>
-        </w:rPr>
-        <w:t xml:space="preserve">an example on the extend of this research is </w:t>
-      </w:r>
-      <w:r>
-        <w:rPr>
-          <w:lang w:val="en-US"/>
-        </w:rPr>
-        <w:t xml:space="preserve">studying the cycle time of various processes </w:t>
-      </w:r>
-      <w:r>
-        <w:rPr>
-          <w:lang w:val="en-US"/>
-        </w:rPr>
-        <w:t>during</w:t>
-      </w:r>
-      <w:r>
-        <w:rPr>
-          <w:lang w:val="en-US"/>
-        </w:rPr>
-        <w:t xml:space="preserve"> the</w:t>
-      </w:r>
-      <w:r>
-        <w:rPr>
-          <w:lang w:val="en-US"/>
-        </w:rPr>
-        <w:t xml:space="preserve"> progress</w:t>
-      </w:r>
-      <w:r>
-        <w:rPr>
-          <w:lang w:val="en-US"/>
-        </w:rPr>
-        <w:t xml:space="preserve"> </w:t>
-      </w:r>
-      <w:r>
-        <w:rPr>
-          <w:lang w:val="en-US"/>
-        </w:rPr>
-        <w:t xml:space="preserve">of </w:t>
-      </w:r>
-      <w:r>
-        <w:rPr>
-          <w:lang w:val="en-US"/>
-        </w:rPr>
-        <w:t>vaccination program</w:t>
-      </w:r>
-      <w:r>
-        <w:rPr>
-          <w:lang w:val="en-US"/>
-        </w:rPr>
-        <w:t>s.</w:t>
-      </w:r>
-    </w:p>
-    <w:p>
-      <w:pPr>
-        <w:pStyle w:val="Brdtekst"/>
-        <w:ind w:firstLine="0pt"/>
-        <w:rPr>
-          <w:lang w:val="en-US"/>
-        </w:rPr>
-      </w:pPr>
-    </w:p>
-    <w:p>
-      <w:pPr>
-        <w:pStyle w:val="Brdtekst"/>
-        <w:ind w:firstLine="0pt"/>
-        <w:rPr>
-          <w:lang w:val="en-US"/>
-        </w:rPr>
-      </w:pPr>
-      <w:r>
-        <w:rPr>
-          <w:lang w:val="en-US"/>
-        </w:rPr>
-        <w:t>A</w:t>
-      </w:r>
-      <w:r>
-        <w:rPr>
-          <w:lang w:val="en-US"/>
-        </w:rPr>
-        <w:t xml:space="preserve"> deeper </w:t>
-      </w:r>
-      <w:r>
-        <w:rPr>
-          <w:lang w:val="en-US"/>
-        </w:rPr>
-        <w:t xml:space="preserve">insight into mass vaccination can be provided from the published book having the title </w:t>
+        <w:t>Modeling Discrete-Event Systems with GPenSIM An Introduction</w:t>
       </w:r>
       <w:r>
         <w:rPr>
@@ -1132,7 +1145,7 @@
           <w:iCs/>
           <w:lang w:val="en-US"/>
         </w:rPr>
-        <w:t>“</w:t>
+        <w:t>”</w:t>
       </w:r>
       <w:r>
         <w:rPr>
@@ -1142,153 +1155,7 @@
           <w:iCs/>
           <w:lang w:val="en-US"/>
         </w:rPr>
-        <w:t>Mass Vaccination: Global Aspects - Progress and Obstacles</w:t>
-      </w:r>
-      <w:r>
-        <w:rPr>
-          <w:b/>
-          <w:bCs/>
-          <w:i/>
-          <w:iCs/>
-          <w:lang w:val="en-US"/>
-        </w:rPr>
-        <w:t xml:space="preserve">” by </w:t>
-      </w:r>
-      <w:r>
-        <w:rPr>
-          <w:b/>
-          <w:bCs/>
-          <w:i/>
-          <w:iCs/>
-          <w:lang w:val="en-US"/>
-        </w:rPr>
-        <w:t>Stanley A. Plotkin</w:t>
-      </w:r>
-      <w:r>
-        <w:rPr>
-          <w:b/>
-          <w:bCs/>
-          <w:i/>
-          <w:iCs/>
-          <w:lang w:val="en-US"/>
-        </w:rPr>
-        <w:t xml:space="preserve"> [5].</w:t>
-      </w:r>
-      <w:r>
-        <w:rPr>
-          <w:b/>
-          <w:bCs/>
-          <w:i/>
-          <w:iCs/>
-          <w:lang w:val="en-US"/>
-        </w:rPr>
-        <w:t xml:space="preserve"> </w:t>
-      </w:r>
-      <w:r>
-        <w:rPr>
-          <w:lang w:val="en-US"/>
-        </w:rPr>
-        <w:t xml:space="preserve">This book addresses the importance of intelligent management of mass vaccination </w:t>
-      </w:r>
-      <w:proofErr w:type="gramStart"/>
-      <w:r>
-        <w:rPr>
-          <w:lang w:val="en-US"/>
-        </w:rPr>
-        <w:t>programs, and</w:t>
-      </w:r>
-      <w:proofErr w:type="gramEnd"/>
-      <w:r>
-        <w:rPr>
-          <w:lang w:val="en-US"/>
-        </w:rPr>
-        <w:t xml:space="preserve"> highlight the some of the benefits of having the right strategy behind the operations of mass vaccination. </w:t>
-      </w:r>
-    </w:p>
-    <w:p>
-      <w:pPr>
-        <w:pStyle w:val="Brdtekst"/>
-        <w:ind w:firstLine="0pt"/>
-        <w:rPr>
-          <w:lang w:val="en-US"/>
-        </w:rPr>
-      </w:pPr>
-    </w:p>
-    <w:p>
-      <w:pPr>
-        <w:pStyle w:val="Brdtekst"/>
-        <w:ind w:firstLine="0pt"/>
-        <w:rPr>
-          <w:lang w:val="en-GB"/>
-        </w:rPr>
-      </w:pPr>
-      <w:r>
-        <w:rPr>
-          <w:lang w:val="en-US"/>
-        </w:rPr>
-        <w:t xml:space="preserve">Since this project aims to implement two computer simulations of the centralized and mobile vaccination programs using the globally used GPenSIM tool, it </w:t>
-      </w:r>
-      <w:r>
-        <w:rPr>
-          <w:lang w:val="en-US"/>
-        </w:rPr>
-        <w:t>has the potential to</w:t>
-      </w:r>
-      <w:r>
-        <w:rPr>
-          <w:lang w:val="en-US"/>
-        </w:rPr>
-        <w:t xml:space="preserve"> benefit from the published book by the same author of this GPenSIM simulation tool under the title </w:t>
-      </w:r>
-      <w:r>
-        <w:rPr>
-          <w:b/>
-          <w:bCs/>
-          <w:i/>
-          <w:iCs/>
-          <w:lang w:val="en-US"/>
-        </w:rPr>
-        <w:t>“</w:t>
-      </w:r>
-      <w:r>
-        <w:rPr>
-          <w:b/>
-          <w:bCs/>
-          <w:i/>
-          <w:iCs/>
-          <w:lang w:val="en-US"/>
-        </w:rPr>
-        <w:t>Modeling Discrete-Event Systems with GPenSIM An Introduction</w:t>
-      </w:r>
-      <w:r>
-        <w:rPr>
-          <w:b/>
-          <w:bCs/>
-          <w:i/>
-          <w:iCs/>
-          <w:lang w:val="en-US"/>
-        </w:rPr>
-        <w:t>”</w:t>
-      </w:r>
-      <w:r>
-        <w:rPr>
-          <w:b/>
-          <w:bCs/>
-          <w:i/>
-          <w:iCs/>
-          <w:lang w:val="en-US"/>
-        </w:rPr>
-        <w:t xml:space="preserve"> by </w:t>
-      </w:r>
-      <w:r>
-        <w:rPr>
-          <w:b/>
-          <w:bCs/>
-          <w:i/>
-          <w:iCs/>
-          <w:lang w:val="en-US"/>
-        </w:rPr>
-        <w:t>Reggie Davidrajuh</w:t>
+        <w:t xml:space="preserve"> by Reggie Davidrajuh</w:t>
       </w:r>
       <w:r>
         <w:rPr>
@@ -1743,27 +1610,14 @@
       <w:r>
         <w:t xml:space="preserve">Figure </w:t>
       </w:r>
-      <w:r>
-        <w:fldChar w:fldCharType="begin"/>
-      </w:r>
-      <w:r>
-        <w:instrText xml:space="preserve"> SEQ Figure \* ARABIC </w:instrText>
-      </w:r>
-      <w:r>
-        <w:fldChar w:fldCharType="separate"/>
-      </w:r>
-      <w:r>
-        <w:rPr>
-          <w:noProof/>
-        </w:rPr>
-        <w:t>2</w:t>
-      </w:r>
-      <w:r>
-        <w:rPr>
-          <w:noProof/>
-        </w:rPr>
-        <w:fldChar w:fldCharType="end"/>
-      </w:r>
+      <w:fldSimple w:instr=" SEQ Figure \* ARABIC ">
+        <w:r>
+          <w:rPr>
+            <w:noProof/>
+          </w:rPr>
+          <w:t>2</w:t>
+        </w:r>
+      </w:fldSimple>
       <w:r>
         <w:t>, The proposed workflows of both centralized(left) and mobile(</w:t>
       </w:r>
@@ -2787,27 +2641,14 @@
       <w:r>
         <w:t xml:space="preserve">Figure </w:t>
       </w:r>
-      <w:r>
-        <w:fldChar w:fldCharType="begin"/>
-      </w:r>
-      <w:r>
-        <w:instrText xml:space="preserve"> SEQ Figure \* ARABIC </w:instrText>
-      </w:r>
-      <w:r>
-        <w:fldChar w:fldCharType="separate"/>
-      </w:r>
-      <w:r>
-        <w:rPr>
-          <w:noProof/>
-        </w:rPr>
-        <w:t>3</w:t>
-      </w:r>
-      <w:r>
-        <w:rPr>
-          <w:noProof/>
-        </w:rPr>
-        <w:fldChar w:fldCharType="end"/>
-      </w:r>
+      <w:fldSimple w:instr=" SEQ Figure \* ARABIC ">
+        <w:r>
+          <w:rPr>
+            <w:noProof/>
+          </w:rPr>
+          <w:t>3</w:t>
+        </w:r>
+      </w:fldSimple>
       <w:r>
         <w:t xml:space="preserve">, A proposed </w:t>
       </w:r>
@@ -3476,21 +3317,7 @@
         <w:rPr>
           <w:lang w:val="en-US"/>
         </w:rPr>
-        <w:t xml:space="preserve"> called “</w:t>
-      </w:r>
-      <w:proofErr w:type="spellStart"/>
-      <w:r>
-        <w:rPr>
-          <w:lang w:val="en-US"/>
-        </w:rPr>
-        <w:t>num_of_vaccines</w:t>
-      </w:r>
-      <w:proofErr w:type="spellEnd"/>
-      <w:r>
-        <w:rPr>
-          <w:lang w:val="en-US"/>
-        </w:rPr>
-        <w:t>”</w:t>
+        <w:t xml:space="preserve"> called “num_of_vaccines”</w:t>
       </w:r>
       <w:r>
         <w:rPr>
@@ -3673,21 +3500,7 @@
         <w:rPr>
           <w:lang w:val="en-US"/>
         </w:rPr>
-        <w:t xml:space="preserve"> also good to notice that the system takes about 45 minutes before it starts producing fully vaccinated and approved visitors, this is because any arriving visitor </w:t>
-      </w:r>
-      <w:proofErr w:type="gramStart"/>
-      <w:r>
-        <w:rPr>
-          <w:lang w:val="en-US"/>
-        </w:rPr>
-        <w:t>has to</w:t>
-      </w:r>
-      <w:proofErr w:type="gramEnd"/>
-      <w:r>
-        <w:rPr>
-          <w:lang w:val="en-US"/>
-        </w:rPr>
-        <w:t xml:space="preserve"> spend at least 45 minutes before getting done with the entire vaccination process from </w:t>
+        <w:t xml:space="preserve"> also good to notice that the system takes about 45 minutes before it starts producing fully vaccinated and approved visitors, this is because any arriving visitor has to spend at least 45 minutes before getting done with the entire vaccination process from </w:t>
       </w:r>
       <w:r>
         <w:rPr>
@@ -4016,27 +3829,14 @@
       <w:r>
         <w:t xml:space="preserve">Figure </w:t>
       </w:r>
-      <w:r>
-        <w:fldChar w:fldCharType="begin"/>
-      </w:r>
-      <w:r>
-        <w:instrText xml:space="preserve"> SEQ Figure \* ARABIC </w:instrText>
-      </w:r>
-      <w:r>
-        <w:fldChar w:fldCharType="separate"/>
-      </w:r>
-      <w:r>
-        <w:rPr>
-          <w:noProof/>
-        </w:rPr>
-        <w:t>4</w:t>
-      </w:r>
-      <w:r>
-        <w:rPr>
-          <w:noProof/>
-        </w:rPr>
-        <w:fldChar w:fldCharType="end"/>
-      </w:r>
+      <w:fldSimple w:instr=" SEQ Figure \* ARABIC ">
+        <w:r>
+          <w:rPr>
+            <w:noProof/>
+          </w:rPr>
+          <w:t>4</w:t>
+        </w:r>
+      </w:fldSimple>
       <w:r>
         <w:t>, Simulation results</w:t>
       </w:r>
@@ -5083,27 +4883,14 @@
       <w:r>
         <w:t xml:space="preserve">Figure </w:t>
       </w:r>
-      <w:r>
-        <w:fldChar w:fldCharType="begin"/>
-      </w:r>
-      <w:r>
-        <w:instrText xml:space="preserve"> SEQ Figure \* ARABIC </w:instrText>
-      </w:r>
-      <w:r>
-        <w:fldChar w:fldCharType="separate"/>
-      </w:r>
-      <w:r>
-        <w:rPr>
-          <w:noProof/>
-        </w:rPr>
-        <w:t>5</w:t>
-      </w:r>
-      <w:r>
-        <w:rPr>
-          <w:noProof/>
-        </w:rPr>
-        <w:fldChar w:fldCharType="end"/>
-      </w:r>
+      <w:fldSimple w:instr=" SEQ Figure \* ARABIC ">
+        <w:r>
+          <w:rPr>
+            <w:noProof/>
+          </w:rPr>
+          <w:t>5</w:t>
+        </w:r>
+      </w:fldSimple>
       <w:r>
         <w:t xml:space="preserve">, </w:t>
       </w:r>
@@ -5163,21 +4950,7 @@
         <w:rPr>
           <w:lang w:val="en-US"/>
         </w:rPr>
-        <w:t xml:space="preserve">Starting from the petri net of </w:t>
-      </w:r>
-      <w:proofErr w:type="spellStart"/>
-      <w:r>
-        <w:rPr>
-          <w:lang w:val="en-US"/>
-        </w:rPr>
-        <w:t>he</w:t>
-      </w:r>
-      <w:proofErr w:type="spellEnd"/>
-      <w:r>
-        <w:rPr>
-          <w:lang w:val="en-US"/>
-        </w:rPr>
-        <w:t xml:space="preserve"> proposed mobile vaccination program shown in figure 5, we are going to implement its logic into a computer simulation using the available GPenSIM tools in MATLAB.</w:t>
+        <w:t>Starting from the petri net of he proposed mobile vaccination program shown in figure 5, we are going to implement its logic into a computer simulation using the available GPenSIM tools in MATLAB.</w:t>
       </w:r>
     </w:p>
     <w:p>
@@ -5437,7 +5210,6 @@
         </w:rPr>
         <w:t xml:space="preserve"> area. </w:t>
       </w:r>
-      <w:proofErr w:type="gramStart"/>
       <w:r>
         <w:rPr>
           <w:lang w:val="en-US"/>
@@ -5450,7 +5222,6 @@
         </w:rPr>
         <w:t>,</w:t>
       </w:r>
-      <w:proofErr w:type="gramEnd"/>
       <w:r>
         <w:rPr>
           <w:lang w:val="en-US"/>
@@ -5491,21 +5262,7 @@
         <w:rPr>
           <w:lang w:val="en-US"/>
         </w:rPr>
-        <w:t xml:space="preserve"> “</w:t>
-      </w:r>
-      <w:proofErr w:type="spellStart"/>
-      <w:r>
-        <w:rPr>
-          <w:lang w:val="en-US"/>
-        </w:rPr>
-        <w:t>tDISPTACH</w:t>
-      </w:r>
-      <w:proofErr w:type="spellEnd"/>
-      <w:r>
-        <w:rPr>
-          <w:lang w:val="en-US"/>
-        </w:rPr>
-        <w:t>_*” transitions to the place “P5” according to the petri net in figure 5</w:t>
+        <w:t xml:space="preserve"> “tDISPTACH_*” transitions to the place “P5” according to the petri net in figure 5</w:t>
       </w:r>
       <w:r>
         <w:rPr>
@@ -6112,27 +5869,14 @@
       <w:r>
         <w:t xml:space="preserve">Figure </w:t>
       </w:r>
-      <w:r>
-        <w:fldChar w:fldCharType="begin"/>
-      </w:r>
-      <w:r>
-        <w:instrText xml:space="preserve"> SEQ Figure \* ARABIC </w:instrText>
-      </w:r>
-      <w:r>
-        <w:fldChar w:fldCharType="separate"/>
-      </w:r>
-      <w:r>
-        <w:rPr>
-          <w:noProof/>
-        </w:rPr>
-        <w:t>6</w:t>
-      </w:r>
-      <w:r>
-        <w:rPr>
-          <w:noProof/>
-        </w:rPr>
-        <w:fldChar w:fldCharType="end"/>
-      </w:r>
+      <w:fldSimple w:instr=" SEQ Figure \* ARABIC ">
+        <w:r>
+          <w:rPr>
+            <w:noProof/>
+          </w:rPr>
+          <w:t>6</w:t>
+        </w:r>
+      </w:fldSimple>
       <w:r>
         <w:t xml:space="preserve">, </w:t>
       </w:r>
@@ -6280,21 +6024,7 @@
         <w:rPr>
           <w:lang w:val="en-US"/>
         </w:rPr>
-        <w:t xml:space="preserve">In this section, we are going to use a real-world study case to better evaluate the differences in performance between centralized and mobile vaccination. We </w:t>
-      </w:r>
-      <w:proofErr w:type="spellStart"/>
-      <w:r>
-        <w:rPr>
-          <w:lang w:val="en-US"/>
-        </w:rPr>
-        <w:t>herby</w:t>
-      </w:r>
-      <w:proofErr w:type="spellEnd"/>
-      <w:r>
-        <w:rPr>
-          <w:lang w:val="en-US"/>
-        </w:rPr>
-        <w:t xml:space="preserve"> choose </w:t>
+        <w:t xml:space="preserve">In this section, we are going to use a real-world study case to better evaluate the differences in performance between centralized and mobile vaccination. We herby choose </w:t>
       </w:r>
       <w:r>
         <w:rPr>
@@ -6413,27 +6143,14 @@
       <w:r>
         <w:t xml:space="preserve">Table </w:t>
       </w:r>
-      <w:r>
-        <w:fldChar w:fldCharType="begin"/>
-      </w:r>
-      <w:r>
-        <w:instrText xml:space="preserve"> SEQ Table \* ARABIC </w:instrText>
-      </w:r>
-      <w:r>
-        <w:fldChar w:fldCharType="separate"/>
-      </w:r>
-      <w:r>
-        <w:rPr>
-          <w:noProof/>
-        </w:rPr>
-        <w:t>1</w:t>
-      </w:r>
-      <w:r>
-        <w:rPr>
-          <w:noProof/>
-        </w:rPr>
-        <w:fldChar w:fldCharType="end"/>
-      </w:r>
+      <w:fldSimple w:instr=" SEQ Table \* ARABIC ">
+        <w:r>
+          <w:rPr>
+            <w:noProof/>
+          </w:rPr>
+          <w:t>1</w:t>
+        </w:r>
+      </w:fldSimple>
       <w:r>
         <w:t xml:space="preserve">, The expected quantity of human and material resources that can be provided by the </w:t>
       </w:r>
@@ -6984,27 +6701,14 @@
       <w:r>
         <w:t xml:space="preserve">Figure </w:t>
       </w:r>
-      <w:r>
-        <w:fldChar w:fldCharType="begin"/>
-      </w:r>
-      <w:r>
-        <w:instrText xml:space="preserve"> SEQ Figure \* ARABIC </w:instrText>
-      </w:r>
-      <w:r>
-        <w:fldChar w:fldCharType="separate"/>
-      </w:r>
-      <w:r>
-        <w:rPr>
-          <w:noProof/>
-        </w:rPr>
-        <w:t>7</w:t>
-      </w:r>
-      <w:r>
-        <w:rPr>
-          <w:noProof/>
-        </w:rPr>
-        <w:fldChar w:fldCharType="end"/>
-      </w:r>
+      <w:fldSimple w:instr=" SEQ Figure \* ARABIC ">
+        <w:r>
+          <w:rPr>
+            <w:noProof/>
+          </w:rPr>
+          <w:t>7</w:t>
+        </w:r>
+      </w:fldSimple>
       <w:r>
         <w:t xml:space="preserve">, </w:t>
       </w:r>
@@ -7134,27 +6838,14 @@
       <w:r>
         <w:t xml:space="preserve">Figure </w:t>
       </w:r>
-      <w:r>
-        <w:fldChar w:fldCharType="begin"/>
-      </w:r>
-      <w:r>
-        <w:instrText xml:space="preserve"> SEQ Figure \* ARABIC </w:instrText>
-      </w:r>
-      <w:r>
-        <w:fldChar w:fldCharType="separate"/>
-      </w:r>
-      <w:r>
-        <w:rPr>
-          <w:noProof/>
-        </w:rPr>
-        <w:t>8</w:t>
-      </w:r>
-      <w:r>
-        <w:rPr>
-          <w:noProof/>
-        </w:rPr>
-        <w:fldChar w:fldCharType="end"/>
-      </w:r>
+      <w:fldSimple w:instr=" SEQ Figure \* ARABIC ">
+        <w:r>
+          <w:rPr>
+            <w:noProof/>
+          </w:rPr>
+          <w:t>8</w:t>
+        </w:r>
+      </w:fldSimple>
       <w:r>
         <w:t xml:space="preserve">, Simulation results of </w:t>
       </w:r>
@@ -7379,21 +7070,7 @@
         <w:rPr>
           <w:lang w:val="en-US"/>
         </w:rPr>
-        <w:t xml:space="preserve">The table below shows the state at the end of each simulation in figure 7 and 8 respectively. And since we know that in centralized vaccination, we want to maximize the number of tokens at place “P5” because tokens there represents the number of full vaccinated and approved residents that has left the vaccination center after receiving a dose of the distributed vaccine. Also, the same logic is applied to the mobile vaccination but in this </w:t>
-      </w:r>
-      <w:proofErr w:type="gramStart"/>
-      <w:r>
-        <w:rPr>
-          <w:lang w:val="en-US"/>
-        </w:rPr>
-        <w:t>case</w:t>
-      </w:r>
-      <w:proofErr w:type="gramEnd"/>
-      <w:r>
-        <w:rPr>
-          <w:lang w:val="en-US"/>
-        </w:rPr>
-        <w:t xml:space="preserve"> we also have to take in account place “P7” in addition to place “P8” as both p</w:t>
+        <w:t>The table below shows the state at the end of each simulation in figure 7 and 8 respectively. And since we know that in centralized vaccination, we want to maximize the number of tokens at place “P5” because tokens there represents the number of full vaccinated and approved residents that has left the vaccination center after receiving a dose of the distributed vaccine. Also, the same logic is applied to the mobile vaccination but in this case we also have to take in account place “P7” in addition to place “P8” as both p</w:t>
       </w:r>
       <w:r>
         <w:rPr>
@@ -7431,27 +7108,14 @@
       <w:r>
         <w:t xml:space="preserve">Table </w:t>
       </w:r>
-      <w:r>
-        <w:fldChar w:fldCharType="begin"/>
-      </w:r>
-      <w:r>
-        <w:instrText xml:space="preserve"> SEQ Table \* ARABIC </w:instrText>
-      </w:r>
-      <w:r>
-        <w:fldChar w:fldCharType="separate"/>
-      </w:r>
-      <w:r>
-        <w:rPr>
-          <w:noProof/>
-        </w:rPr>
-        <w:t>2</w:t>
-      </w:r>
-      <w:r>
-        <w:rPr>
-          <w:noProof/>
-        </w:rPr>
-        <w:fldChar w:fldCharType="end"/>
-      </w:r>
+      <w:fldSimple w:instr=" SEQ Table \* ARABIC ">
+        <w:r>
+          <w:rPr>
+            <w:noProof/>
+          </w:rPr>
+          <w:t>2</w:t>
+        </w:r>
+      </w:fldSimple>
       <w:r>
         <w:t>, Shows the state at the end a simulated working day in both programs of centralized and mobile vaccination</w:t>
       </w:r>
@@ -8268,27 +7932,14 @@
       <w:r>
         <w:t xml:space="preserve">Table </w:t>
       </w:r>
-      <w:r>
-        <w:fldChar w:fldCharType="begin"/>
-      </w:r>
-      <w:r>
-        <w:instrText xml:space="preserve"> SEQ Table \* ARABIC </w:instrText>
-      </w:r>
-      <w:r>
-        <w:fldChar w:fldCharType="separate"/>
-      </w:r>
-      <w:r>
-        <w:rPr>
-          <w:noProof/>
-        </w:rPr>
-        <w:t>3</w:t>
-      </w:r>
-      <w:r>
-        <w:rPr>
-          <w:noProof/>
-        </w:rPr>
-        <w:fldChar w:fldCharType="end"/>
-      </w:r>
+      <w:fldSimple w:instr=" SEQ Table \* ARABIC ">
+        <w:r>
+          <w:rPr>
+            <w:noProof/>
+          </w:rPr>
+          <w:t>3</w:t>
+        </w:r>
+      </w:fldSimple>
       <w:r>
         <w:t>, A calculation of the needed number of working days to vaccinate all residents of Stavanger using the programs of centralized</w:t>
       </w:r>
@@ -8766,21 +8417,7 @@
         <w:rPr>
           <w:lang w:val="en-US"/>
         </w:rPr>
-        <w:t xml:space="preserve">Starting from centralized vaccination, </w:t>
-      </w:r>
-      <w:proofErr w:type="gramStart"/>
-      <w:r>
-        <w:rPr>
-          <w:lang w:val="en-US"/>
-        </w:rPr>
-        <w:t>It</w:t>
-      </w:r>
-      <w:proofErr w:type="gramEnd"/>
-      <w:r>
-        <w:rPr>
-          <w:lang w:val="en-US"/>
-        </w:rPr>
-        <w:t xml:space="preserve"> can be useful to implement a variable visitor generator in both time between arriving visitors and number of visitors which enables a more </w:t>
+        <w:t xml:space="preserve">Starting from centralized vaccination, It can be useful to implement a variable visitor generator in both time between arriving visitors and number of visitors which enables a more </w:t>
       </w:r>
       <w:r>
         <w:rPr>
@@ -9089,27 +8726,6 @@
           <w:bCs/>
         </w:rPr>
         <w:t>References</w:t>
-      </w:r>
-    </w:p>
-    <w:p>
-      <w:pPr>
-        <w:pStyle w:val="Brdtekst"/>
-        <w:rPr>
-          <w:lang w:val="en-US"/>
-        </w:rPr>
-      </w:pPr>
-      <w:r>
-        <w:rPr>
-          <w:highlight w:val="yellow"/>
-          <w:lang w:val="en-US"/>
-        </w:rPr>
-        <w:t>References comes here</w:t>
-      </w:r>
-      <w:r>
-        <w:rPr>
-          <w:lang w:val="en-US"/>
-        </w:rPr>
-        <w:t>.</w:t>
       </w:r>
     </w:p>
     <w:p>
@@ -9255,7 +8871,7 @@
       <w:r>
         <w:t xml:space="preserve"> Available at </w:t>
       </w:r>
-      <w:hyperlink r:id="rId20" w:history="1">
+      <w:hyperlink r:id="rId20" w:anchor="v=onepage&amp;q&amp;f=false" w:history="1">
         <w:r>
           <w:rPr>
             <w:rStyle w:val="Hyperkobling"/>

</xml_diff>